<commit_message>
revised number of web routes
</commit_message>
<xml_diff>
--- a/resources/Jeffery_A_Brown_Resume.docx
+++ b/resources/Jeffery_A_Brown_Resume.docx
@@ -425,7 +425,19 @@
         <w:rPr>
           <w:rFonts w:cstheme="minorHAnsi"/>
         </w:rPr>
-        <w:t xml:space="preserve">interface with 21 web routes, </w:t>
+        <w:t>interface with 2</w:t>
+      </w:r>
+      <w:r>
+        <w:rPr>
+          <w:rFonts w:cstheme="minorHAnsi"/>
+        </w:rPr>
+        <w:t>0</w:t>
+      </w:r>
+      <w:r>
+        <w:rPr>
+          <w:rFonts w:cstheme="minorHAnsi"/>
+        </w:rPr>
+        <w:t xml:space="preserve"> web routes, </w:t>
       </w:r>
       <w:r>
         <w:rPr>
@@ -1594,7 +1606,21 @@
         <w:rPr>
           <w:rFonts w:cstheme="minorHAnsi"/>
         </w:rPr>
-        <w:t xml:space="preserve">application interface with 21 web routes, then designed and implemented selected </w:t>
+        <w:t>application interface with 2</w:t>
+      </w:r>
+      <w:r>
+        <w:rPr>
+          <w:rFonts w:cstheme="minorHAnsi"/>
+        </w:rPr>
+        <w:t>0</w:t>
+      </w:r>
+      <w:bookmarkStart w:id="0" w:name="_GoBack"/>
+      <w:bookmarkEnd w:id="0"/>
+      <w:r>
+        <w:rPr>
+          <w:rFonts w:cstheme="minorHAnsi"/>
+        </w:rPr>
+        <w:t xml:space="preserve"> web routes, then designed and implemented selected </w:t>
       </w:r>
       <w:r>
         <w:rPr>
@@ -2110,55 +2136,7 @@
         <w:rPr>
           <w:rFonts w:cstheme="minorHAnsi"/>
         </w:rPr>
-        <w:t xml:space="preserve">Led end-to-end validation testing efforts for over 6 releases, </w:t>
-      </w:r>
-      <w:r>
-        <w:rPr>
-          <w:rFonts w:cstheme="minorHAnsi"/>
-        </w:rPr>
-        <w:t>engaging 150</w:t>
-      </w:r>
-      <w:r>
-        <w:rPr>
-          <w:rFonts w:cstheme="minorHAnsi"/>
-        </w:rPr>
-        <w:t>+</w:t>
-      </w:r>
-      <w:r>
-        <w:rPr>
-          <w:rFonts w:cstheme="minorHAnsi"/>
-        </w:rPr>
-        <w:t xml:space="preserve"> </w:t>
-      </w:r>
-      <w:r>
-        <w:rPr>
-          <w:rFonts w:cstheme="minorHAnsi"/>
-        </w:rPr>
-        <w:t>stakeholders</w:t>
-      </w:r>
-      <w:r>
-        <w:rPr>
-          <w:rFonts w:cstheme="minorHAnsi"/>
-        </w:rPr>
-        <w:t xml:space="preserve"> each release to </w:t>
-      </w:r>
-      <w:r>
-        <w:rPr>
-          <w:rFonts w:cstheme="minorHAnsi"/>
-        </w:rPr>
-        <w:t>complet</w:t>
-      </w:r>
-      <w:r>
-        <w:rPr>
-          <w:rFonts w:cstheme="minorHAnsi"/>
-        </w:rPr>
-        <w:t>e</w:t>
-      </w:r>
-      <w:r>
-        <w:rPr>
-          <w:rFonts w:cstheme="minorHAnsi"/>
-        </w:rPr>
-        <w:t xml:space="preserve"> testing focused on the configurations, scenarios, and performance metrics used by our customers.</w:t>
+        <w:t>Partnered with cross-functional business stakeholders to lead customer-specific end-to-end validation testing for 4G and 5G releases.</w:t>
       </w:r>
     </w:p>
     <w:p>
@@ -2178,6 +2156,74 @@
         <w:rPr>
           <w:rFonts w:cstheme="minorHAnsi"/>
         </w:rPr>
+        <w:t xml:space="preserve">Led end-to-end validation testing efforts for over 6 releases, </w:t>
+      </w:r>
+      <w:r>
+        <w:rPr>
+          <w:rFonts w:cstheme="minorHAnsi"/>
+        </w:rPr>
+        <w:t>engaging 150</w:t>
+      </w:r>
+      <w:r>
+        <w:rPr>
+          <w:rFonts w:cstheme="minorHAnsi"/>
+        </w:rPr>
+        <w:t>+</w:t>
+      </w:r>
+      <w:r>
+        <w:rPr>
+          <w:rFonts w:cstheme="minorHAnsi"/>
+        </w:rPr>
+        <w:t xml:space="preserve"> </w:t>
+      </w:r>
+      <w:r>
+        <w:rPr>
+          <w:rFonts w:cstheme="minorHAnsi"/>
+        </w:rPr>
+        <w:t>stakeholders</w:t>
+      </w:r>
+      <w:r>
+        <w:rPr>
+          <w:rFonts w:cstheme="minorHAnsi"/>
+        </w:rPr>
+        <w:t xml:space="preserve"> each release to </w:t>
+      </w:r>
+      <w:r>
+        <w:rPr>
+          <w:rFonts w:cstheme="minorHAnsi"/>
+        </w:rPr>
+        <w:t>complet</w:t>
+      </w:r>
+      <w:r>
+        <w:rPr>
+          <w:rFonts w:cstheme="minorHAnsi"/>
+        </w:rPr>
+        <w:t>e</w:t>
+      </w:r>
+      <w:r>
+        <w:rPr>
+          <w:rFonts w:cstheme="minorHAnsi"/>
+        </w:rPr>
+        <w:t xml:space="preserve"> testing focused on the configurations, scenarios, and performance metrics used by our customers.</w:t>
+      </w:r>
+    </w:p>
+    <w:p>
+      <w:pPr>
+        <w:pStyle w:val="ListParagraph"/>
+        <w:numPr>
+          <w:ilvl w:val="0"/>
+          <w:numId w:val="9"/>
+        </w:numPr>
+        <w:spacing w:after="0" w:line="240" w:lineRule="auto"/>
+        <w:ind w:left="630" w:hanging="270"/>
+        <w:rPr>
+          <w:rFonts w:cstheme="minorHAnsi"/>
+        </w:rPr>
+      </w:pPr>
+      <w:r>
+        <w:rPr>
+          <w:rFonts w:cstheme="minorHAnsi"/>
+        </w:rPr>
         <w:t xml:space="preserve">Reduced data preparation time </w:t>
       </w:r>
       <w:r>
@@ -2196,15 +2242,7 @@
         <w:rPr>
           <w:rFonts w:cstheme="minorHAnsi"/>
         </w:rPr>
-        <w:t>% by developing Excel Visual Basic for Applications code and Power BI v</w:t>
-      </w:r>
-      <w:bookmarkStart w:id="0" w:name="_GoBack"/>
-      <w:bookmarkEnd w:id="0"/>
-      <w:r>
-        <w:rPr>
-          <w:rFonts w:cstheme="minorHAnsi"/>
-        </w:rPr>
-        <w:t>isualizations to facilitate management and tracking of test progress and status.</w:t>
+        <w:t>% by developing Excel Visual Basic for Applications code and Power BI visualizations to facilitate management and tracking of test progress and status.</w:t>
       </w:r>
     </w:p>
     <w:p>
@@ -4822,7 +4860,7 @@
       </w:pPr>
     </w:pPrDefault>
   </w:docDefaults>
-  <w:latentStyles w:defLockedState="0" w:defUIPriority="99" w:defSemiHidden="0" w:defUnhideWhenUsed="0" w:defQFormat="0" w:count="375">
+  <w:latentStyles w:defLockedState="0" w:defUIPriority="99" w:defSemiHidden="0" w:defUnhideWhenUsed="0" w:defQFormat="0" w:count="377">
     <w:lsdException w:name="Normal" w:uiPriority="0" w:qFormat="1"/>
     <w:lsdException w:name="heading 1" w:uiPriority="9" w:qFormat="1"/>
     <w:lsdException w:name="heading 2" w:semiHidden="1" w:uiPriority="9" w:unhideWhenUsed="1" w:qFormat="1"/>
@@ -4928,7 +4966,6 @@
     <w:lsdException w:name="HTML Sample" w:semiHidden="1" w:unhideWhenUsed="1"/>
     <w:lsdException w:name="HTML Typewriter" w:semiHidden="1" w:unhideWhenUsed="1"/>
     <w:lsdException w:name="HTML Variable" w:semiHidden="1" w:unhideWhenUsed="1"/>
-    <w:lsdException w:name="Normal Table" w:semiHidden="1" w:unhideWhenUsed="1"/>
     <w:lsdException w:name="annotation subject" w:semiHidden="1" w:unhideWhenUsed="1"/>
     <w:lsdException w:name="No List" w:semiHidden="1" w:unhideWhenUsed="1"/>
     <w:lsdException w:name="Outline List 1" w:semiHidden="1" w:unhideWhenUsed="1"/>
@@ -4974,11 +5011,9 @@
     <w:lsdException w:name="Table Subtle 1" w:semiHidden="1" w:unhideWhenUsed="1"/>
     <w:lsdException w:name="Table Subtle 2" w:semiHidden="1" w:unhideWhenUsed="1"/>
     <w:lsdException w:name="Table Web 1" w:semiHidden="1" w:unhideWhenUsed="1"/>
-    <w:lsdException w:name="Table Web 2" w:semiHidden="1" w:unhideWhenUsed="1"/>
     <w:lsdException w:name="Table Web 3" w:semiHidden="1" w:unhideWhenUsed="1"/>
     <w:lsdException w:name="Balloon Text" w:semiHidden="1" w:unhideWhenUsed="1"/>
     <w:lsdException w:name="Table Grid" w:uiPriority="39"/>
-    <w:lsdException w:name="Table Theme" w:semiHidden="1" w:unhideWhenUsed="1"/>
     <w:lsdException w:name="Placeholder Text" w:semiHidden="1"/>
     <w:lsdException w:name="No Spacing" w:uiPriority="1" w:qFormat="1"/>
     <w:lsdException w:name="Light Shading" w:uiPriority="60"/>
@@ -5198,6 +5233,8 @@
     <w:lsdException w:name="Smart Hyperlink" w:semiHidden="1" w:unhideWhenUsed="1"/>
     <w:lsdException w:name="Hashtag" w:semiHidden="1" w:unhideWhenUsed="1"/>
     <w:lsdException w:name="Unresolved Mention" w:semiHidden="1" w:unhideWhenUsed="1"/>
+    <w:lsdException w:name="Smart Link" w:semiHidden="1" w:unhideWhenUsed="1"/>
+    <w:lsdException w:name="Smart Link Error" w:semiHidden="1" w:unhideWhenUsed="1"/>
   </w:latentStyles>
   <w:style w:type="paragraph" w:default="1" w:styleId="Normal">
     <w:name w:val="Normal"/>

</xml_diff>

<commit_message>
updated resume, linkedin profile
</commit_message>
<xml_diff>
--- a/resources/Jeffery_A_Brown_Resume.docx
+++ b/resources/Jeffery_A_Brown_Resume.docx
@@ -425,7 +425,19 @@
         <w:rPr>
           <w:rFonts w:cstheme="minorHAnsi"/>
         </w:rPr>
-        <w:t xml:space="preserve">interface with 21 web routes, </w:t>
+        <w:t>interface with 2</w:t>
+      </w:r>
+      <w:r>
+        <w:rPr>
+          <w:rFonts w:cstheme="minorHAnsi"/>
+        </w:rPr>
+        <w:t>0</w:t>
+      </w:r>
+      <w:r>
+        <w:rPr>
+          <w:rFonts w:cstheme="minorHAnsi"/>
+        </w:rPr>
+        <w:t xml:space="preserve"> web routes, </w:t>
       </w:r>
       <w:r>
         <w:rPr>
@@ -1594,7 +1606,21 @@
         <w:rPr>
           <w:rFonts w:cstheme="minorHAnsi"/>
         </w:rPr>
-        <w:t xml:space="preserve">application interface with 21 web routes, then designed and implemented selected </w:t>
+        <w:t>application interface with 2</w:t>
+      </w:r>
+      <w:r>
+        <w:rPr>
+          <w:rFonts w:cstheme="minorHAnsi"/>
+        </w:rPr>
+        <w:t>0</w:t>
+      </w:r>
+      <w:bookmarkStart w:id="0" w:name="_GoBack"/>
+      <w:bookmarkEnd w:id="0"/>
+      <w:r>
+        <w:rPr>
+          <w:rFonts w:cstheme="minorHAnsi"/>
+        </w:rPr>
+        <w:t xml:space="preserve"> web routes, then designed and implemented selected </w:t>
       </w:r>
       <w:r>
         <w:rPr>
@@ -2110,55 +2136,7 @@
         <w:rPr>
           <w:rFonts w:cstheme="minorHAnsi"/>
         </w:rPr>
-        <w:t xml:space="preserve">Led end-to-end validation testing efforts for over 6 releases, </w:t>
-      </w:r>
-      <w:r>
-        <w:rPr>
-          <w:rFonts w:cstheme="minorHAnsi"/>
-        </w:rPr>
-        <w:t>engaging 150</w:t>
-      </w:r>
-      <w:r>
-        <w:rPr>
-          <w:rFonts w:cstheme="minorHAnsi"/>
-        </w:rPr>
-        <w:t>+</w:t>
-      </w:r>
-      <w:r>
-        <w:rPr>
-          <w:rFonts w:cstheme="minorHAnsi"/>
-        </w:rPr>
-        <w:t xml:space="preserve"> </w:t>
-      </w:r>
-      <w:r>
-        <w:rPr>
-          <w:rFonts w:cstheme="minorHAnsi"/>
-        </w:rPr>
-        <w:t>stakeholders</w:t>
-      </w:r>
-      <w:r>
-        <w:rPr>
-          <w:rFonts w:cstheme="minorHAnsi"/>
-        </w:rPr>
-        <w:t xml:space="preserve"> each release to </w:t>
-      </w:r>
-      <w:r>
-        <w:rPr>
-          <w:rFonts w:cstheme="minorHAnsi"/>
-        </w:rPr>
-        <w:t>complet</w:t>
-      </w:r>
-      <w:r>
-        <w:rPr>
-          <w:rFonts w:cstheme="minorHAnsi"/>
-        </w:rPr>
-        <w:t>e</w:t>
-      </w:r>
-      <w:r>
-        <w:rPr>
-          <w:rFonts w:cstheme="minorHAnsi"/>
-        </w:rPr>
-        <w:t xml:space="preserve"> testing focused on the configurations, scenarios, and performance metrics used by our customers.</w:t>
+        <w:t>Partnered with cross-functional business stakeholders to lead customer-specific end-to-end validation testing for 4G and 5G releases.</w:t>
       </w:r>
     </w:p>
     <w:p>
@@ -2178,6 +2156,74 @@
         <w:rPr>
           <w:rFonts w:cstheme="minorHAnsi"/>
         </w:rPr>
+        <w:t xml:space="preserve">Led end-to-end validation testing efforts for over 6 releases, </w:t>
+      </w:r>
+      <w:r>
+        <w:rPr>
+          <w:rFonts w:cstheme="minorHAnsi"/>
+        </w:rPr>
+        <w:t>engaging 150</w:t>
+      </w:r>
+      <w:r>
+        <w:rPr>
+          <w:rFonts w:cstheme="minorHAnsi"/>
+        </w:rPr>
+        <w:t>+</w:t>
+      </w:r>
+      <w:r>
+        <w:rPr>
+          <w:rFonts w:cstheme="minorHAnsi"/>
+        </w:rPr>
+        <w:t xml:space="preserve"> </w:t>
+      </w:r>
+      <w:r>
+        <w:rPr>
+          <w:rFonts w:cstheme="minorHAnsi"/>
+        </w:rPr>
+        <w:t>stakeholders</w:t>
+      </w:r>
+      <w:r>
+        <w:rPr>
+          <w:rFonts w:cstheme="minorHAnsi"/>
+        </w:rPr>
+        <w:t xml:space="preserve"> each release to </w:t>
+      </w:r>
+      <w:r>
+        <w:rPr>
+          <w:rFonts w:cstheme="minorHAnsi"/>
+        </w:rPr>
+        <w:t>complet</w:t>
+      </w:r>
+      <w:r>
+        <w:rPr>
+          <w:rFonts w:cstheme="minorHAnsi"/>
+        </w:rPr>
+        <w:t>e</w:t>
+      </w:r>
+      <w:r>
+        <w:rPr>
+          <w:rFonts w:cstheme="minorHAnsi"/>
+        </w:rPr>
+        <w:t xml:space="preserve"> testing focused on the configurations, scenarios, and performance metrics used by our customers.</w:t>
+      </w:r>
+    </w:p>
+    <w:p>
+      <w:pPr>
+        <w:pStyle w:val="ListParagraph"/>
+        <w:numPr>
+          <w:ilvl w:val="0"/>
+          <w:numId w:val="9"/>
+        </w:numPr>
+        <w:spacing w:after="0" w:line="240" w:lineRule="auto"/>
+        <w:ind w:left="630" w:hanging="270"/>
+        <w:rPr>
+          <w:rFonts w:cstheme="minorHAnsi"/>
+        </w:rPr>
+      </w:pPr>
+      <w:r>
+        <w:rPr>
+          <w:rFonts w:cstheme="minorHAnsi"/>
+        </w:rPr>
         <w:t xml:space="preserve">Reduced data preparation time </w:t>
       </w:r>
       <w:r>
@@ -2196,15 +2242,7 @@
         <w:rPr>
           <w:rFonts w:cstheme="minorHAnsi"/>
         </w:rPr>
-        <w:t>% by developing Excel Visual Basic for Applications code and Power BI v</w:t>
-      </w:r>
-      <w:bookmarkStart w:id="0" w:name="_GoBack"/>
-      <w:bookmarkEnd w:id="0"/>
-      <w:r>
-        <w:rPr>
-          <w:rFonts w:cstheme="minorHAnsi"/>
-        </w:rPr>
-        <w:t>isualizations to facilitate management and tracking of test progress and status.</w:t>
+        <w:t>% by developing Excel Visual Basic for Applications code and Power BI visualizations to facilitate management and tracking of test progress and status.</w:t>
       </w:r>
     </w:p>
     <w:p>
@@ -4822,7 +4860,7 @@
       </w:pPr>
     </w:pPrDefault>
   </w:docDefaults>
-  <w:latentStyles w:defLockedState="0" w:defUIPriority="99" w:defSemiHidden="0" w:defUnhideWhenUsed="0" w:defQFormat="0" w:count="375">
+  <w:latentStyles w:defLockedState="0" w:defUIPriority="99" w:defSemiHidden="0" w:defUnhideWhenUsed="0" w:defQFormat="0" w:count="377">
     <w:lsdException w:name="Normal" w:uiPriority="0" w:qFormat="1"/>
     <w:lsdException w:name="heading 1" w:uiPriority="9" w:qFormat="1"/>
     <w:lsdException w:name="heading 2" w:semiHidden="1" w:uiPriority="9" w:unhideWhenUsed="1" w:qFormat="1"/>
@@ -4928,7 +4966,6 @@
     <w:lsdException w:name="HTML Sample" w:semiHidden="1" w:unhideWhenUsed="1"/>
     <w:lsdException w:name="HTML Typewriter" w:semiHidden="1" w:unhideWhenUsed="1"/>
     <w:lsdException w:name="HTML Variable" w:semiHidden="1" w:unhideWhenUsed="1"/>
-    <w:lsdException w:name="Normal Table" w:semiHidden="1" w:unhideWhenUsed="1"/>
     <w:lsdException w:name="annotation subject" w:semiHidden="1" w:unhideWhenUsed="1"/>
     <w:lsdException w:name="No List" w:semiHidden="1" w:unhideWhenUsed="1"/>
     <w:lsdException w:name="Outline List 1" w:semiHidden="1" w:unhideWhenUsed="1"/>
@@ -4974,11 +5011,9 @@
     <w:lsdException w:name="Table Subtle 1" w:semiHidden="1" w:unhideWhenUsed="1"/>
     <w:lsdException w:name="Table Subtle 2" w:semiHidden="1" w:unhideWhenUsed="1"/>
     <w:lsdException w:name="Table Web 1" w:semiHidden="1" w:unhideWhenUsed="1"/>
-    <w:lsdException w:name="Table Web 2" w:semiHidden="1" w:unhideWhenUsed="1"/>
     <w:lsdException w:name="Table Web 3" w:semiHidden="1" w:unhideWhenUsed="1"/>
     <w:lsdException w:name="Balloon Text" w:semiHidden="1" w:unhideWhenUsed="1"/>
     <w:lsdException w:name="Table Grid" w:uiPriority="39"/>
-    <w:lsdException w:name="Table Theme" w:semiHidden="1" w:unhideWhenUsed="1"/>
     <w:lsdException w:name="Placeholder Text" w:semiHidden="1"/>
     <w:lsdException w:name="No Spacing" w:uiPriority="1" w:qFormat="1"/>
     <w:lsdException w:name="Light Shading" w:uiPriority="60"/>
@@ -5198,6 +5233,8 @@
     <w:lsdException w:name="Smart Hyperlink" w:semiHidden="1" w:unhideWhenUsed="1"/>
     <w:lsdException w:name="Hashtag" w:semiHidden="1" w:unhideWhenUsed="1"/>
     <w:lsdException w:name="Unresolved Mention" w:semiHidden="1" w:unhideWhenUsed="1"/>
+    <w:lsdException w:name="Smart Link" w:semiHidden="1" w:unhideWhenUsed="1"/>
+    <w:lsdException w:name="Smart Link Error" w:semiHidden="1" w:unhideWhenUsed="1"/>
   </w:latentStyles>
   <w:style w:type="paragraph" w:default="1" w:styleId="Normal">
     <w:name w:val="Normal"/>

</xml_diff>

<commit_message>
Updated resume to reflect completion of Coursera CNN course
</commit_message>
<xml_diff>
--- a/resources/Jeffery_A_Brown_Resume.docx
+++ b/resources/Jeffery_A_Brown_Resume.docx
@@ -1,6 +1,6 @@
 
 <file path=word/document.xml><?xml version="1.0" encoding="utf-8"?>
-<w:document xmlns:wpc="http://schemas.microsoft.com/office/word/2010/wordprocessingCanvas" xmlns:cx="http://schemas.microsoft.com/office/drawing/2014/chartex" xmlns:cx1="http://schemas.microsoft.com/office/drawing/2015/9/8/chartex" xmlns:cx2="http://schemas.microsoft.com/office/drawing/2015/10/21/chartex" xmlns:cx3="http://schemas.microsoft.com/office/drawing/2016/5/9/chartex" xmlns:cx4="http://schemas.microsoft.com/office/drawing/2016/5/10/chartex" xmlns:cx5="http://schemas.microsoft.com/office/drawing/2016/5/11/chartex" xmlns:cx6="http://schemas.microsoft.com/office/drawing/2016/5/12/chartex" xmlns:cx7="http://schemas.microsoft.com/office/drawing/2016/5/13/chartex" xmlns:cx8="http://schemas.microsoft.com/office/drawing/2016/5/14/chartex" xmlns:mc="http://schemas.openxmlformats.org/markup-compatibility/2006" xmlns:aink="http://schemas.microsoft.com/office/drawing/2016/ink" xmlns:am3d="http://schemas.microsoft.com/office/drawing/2017/model3d" xmlns:o="urn:schemas-microsoft-com:office:office" xmlns:r="http://schemas.openxmlformats.org/officeDocument/2006/relationships" xmlns:m="http://schemas.openxmlformats.org/officeDocument/2006/math" xmlns:v="urn:schemas-microsoft-com:vml" xmlns:wp14="http://schemas.microsoft.com/office/word/2010/wordprocessingDrawing" xmlns:wp="http://schemas.openxmlformats.org/drawingml/2006/wordprocessingDrawing" xmlns:w10="urn:schemas-microsoft-com:office:word" xmlns:w="http://schemas.openxmlformats.org/wordprocessingml/2006/main" xmlns:w14="http://schemas.microsoft.com/office/word/2010/wordml" xmlns:w15="http://schemas.microsoft.com/office/word/2012/wordml" xmlns:w16cid="http://schemas.microsoft.com/office/word/2016/wordml/cid" xmlns:w16se="http://schemas.microsoft.com/office/word/2015/wordml/symex" xmlns:wpg="http://schemas.microsoft.com/office/word/2010/wordprocessingGroup" xmlns:wpi="http://schemas.microsoft.com/office/word/2010/wordprocessingInk" xmlns:wne="http://schemas.microsoft.com/office/word/2006/wordml" xmlns:wps="http://schemas.microsoft.com/office/word/2010/wordprocessingShape" mc:Ignorable="w14 w15 w16se w16cid wp14">
+<w:document xmlns:wpc="http://schemas.microsoft.com/office/word/2010/wordprocessingCanvas" xmlns:cx="http://schemas.microsoft.com/office/drawing/2014/chartex" xmlns:cx1="http://schemas.microsoft.com/office/drawing/2015/9/8/chartex" xmlns:cx2="http://schemas.microsoft.com/office/drawing/2015/10/21/chartex" xmlns:cx3="http://schemas.microsoft.com/office/drawing/2016/5/9/chartex" xmlns:cx4="http://schemas.microsoft.com/office/drawing/2016/5/10/chartex" xmlns:cx5="http://schemas.microsoft.com/office/drawing/2016/5/11/chartex" xmlns:cx6="http://schemas.microsoft.com/office/drawing/2016/5/12/chartex" xmlns:cx7="http://schemas.microsoft.com/office/drawing/2016/5/13/chartex" xmlns:cx8="http://schemas.microsoft.com/office/drawing/2016/5/14/chartex" xmlns:mc="http://schemas.openxmlformats.org/markup-compatibility/2006" xmlns:aink="http://schemas.microsoft.com/office/drawing/2016/ink" xmlns:am3d="http://schemas.microsoft.com/office/drawing/2017/model3d" xmlns:o="urn:schemas-microsoft-com:office:office" xmlns:r="http://schemas.openxmlformats.org/officeDocument/2006/relationships" xmlns:m="http://schemas.openxmlformats.org/officeDocument/2006/math" xmlns:v="urn:schemas-microsoft-com:vml" xmlns:wp14="http://schemas.microsoft.com/office/word/2010/wordprocessingDrawing" xmlns:wp="http://schemas.openxmlformats.org/drawingml/2006/wordprocessingDrawing" xmlns:w10="urn:schemas-microsoft-com:office:word" xmlns:w="http://schemas.openxmlformats.org/wordprocessingml/2006/main" xmlns:w14="http://schemas.microsoft.com/office/word/2010/wordml" xmlns:w15="http://schemas.microsoft.com/office/word/2012/wordml" xmlns:w16cex="http://schemas.microsoft.com/office/word/2018/wordml/cex" xmlns:w16cid="http://schemas.microsoft.com/office/word/2016/wordml/cid" xmlns:w16="http://schemas.microsoft.com/office/word/2018/wordml" xmlns:w16se="http://schemas.microsoft.com/office/word/2015/wordml/symex" xmlns:wpg="http://schemas.microsoft.com/office/word/2010/wordprocessingGroup" xmlns:wpi="http://schemas.microsoft.com/office/word/2010/wordprocessingInk" xmlns:wne="http://schemas.microsoft.com/office/word/2006/wordml" xmlns:wps="http://schemas.microsoft.com/office/word/2010/wordprocessingShape" mc:Ignorable="w14 w15 w16se w16cid w16 w16cex wp14">
   <w:body>
     <w:p>
       <w:pPr>
@@ -48,8 +48,6 @@
         </w:rPr>
         <w:t>Carol Stream, Illinois 60188</w:t>
       </w:r>
-      <w:bookmarkStart w:id="0" w:name="_GoBack"/>
-      <w:bookmarkEnd w:id="0"/>
     </w:p>
     <w:p>
       <w:pPr>
@@ -1143,6 +1141,18 @@
         </w:rPr>
         <w:t>Structuring Machine Learning Projects</w:t>
       </w:r>
+      <w:r>
+        <w:rPr>
+          <w:rFonts w:cstheme="minorHAnsi"/>
+        </w:rPr>
+        <w:t xml:space="preserve">; </w:t>
+      </w:r>
+      <w:r>
+        <w:rPr>
+          <w:rFonts w:cstheme="minorHAnsi"/>
+        </w:rPr>
+        <w:t>Convolutional Neural Networks</w:t>
+      </w:r>
     </w:p>
     <w:p>
       <w:pPr>
@@ -1172,19 +1182,7 @@
         <w:rPr>
           <w:rFonts w:cstheme="minorHAnsi"/>
         </w:rPr>
-        <w:t>Convolutional</w:t>
-      </w:r>
-      <w:r>
-        <w:rPr>
-          <w:rFonts w:cstheme="minorHAnsi"/>
-        </w:rPr>
-        <w:t xml:space="preserve"> Neural </w:t>
-      </w:r>
-      <w:r>
-        <w:rPr>
-          <w:rFonts w:cstheme="minorHAnsi"/>
-        </w:rPr>
-        <w:t>Networks; Sequence</w:t>
+        <w:t>Sequence</w:t>
       </w:r>
       <w:r>
         <w:rPr>
@@ -2799,7 +2797,7 @@
 </file>
 
 <file path=word/endnotes.xml><?xml version="1.0" encoding="utf-8"?>
-<w:endnotes xmlns:wpc="http://schemas.microsoft.com/office/word/2010/wordprocessingCanvas" xmlns:cx="http://schemas.microsoft.com/office/drawing/2014/chartex" xmlns:cx1="http://schemas.microsoft.com/office/drawing/2015/9/8/chartex" xmlns:cx2="http://schemas.microsoft.com/office/drawing/2015/10/21/chartex" xmlns:cx3="http://schemas.microsoft.com/office/drawing/2016/5/9/chartex" xmlns:cx4="http://schemas.microsoft.com/office/drawing/2016/5/10/chartex" xmlns:cx5="http://schemas.microsoft.com/office/drawing/2016/5/11/chartex" xmlns:cx6="http://schemas.microsoft.com/office/drawing/2016/5/12/chartex" xmlns:cx7="http://schemas.microsoft.com/office/drawing/2016/5/13/chartex" xmlns:cx8="http://schemas.microsoft.com/office/drawing/2016/5/14/chartex" xmlns:mc="http://schemas.openxmlformats.org/markup-compatibility/2006" xmlns:aink="http://schemas.microsoft.com/office/drawing/2016/ink" xmlns:am3d="http://schemas.microsoft.com/office/drawing/2017/model3d" xmlns:o="urn:schemas-microsoft-com:office:office" xmlns:r="http://schemas.openxmlformats.org/officeDocument/2006/relationships" xmlns:m="http://schemas.openxmlformats.org/officeDocument/2006/math" xmlns:v="urn:schemas-microsoft-com:vml" xmlns:wp14="http://schemas.microsoft.com/office/word/2010/wordprocessingDrawing" xmlns:wp="http://schemas.openxmlformats.org/drawingml/2006/wordprocessingDrawing" xmlns:w10="urn:schemas-microsoft-com:office:word" xmlns:w="http://schemas.openxmlformats.org/wordprocessingml/2006/main" xmlns:w14="http://schemas.microsoft.com/office/word/2010/wordml" xmlns:w15="http://schemas.microsoft.com/office/word/2012/wordml" xmlns:w16cid="http://schemas.microsoft.com/office/word/2016/wordml/cid" xmlns:w16se="http://schemas.microsoft.com/office/word/2015/wordml/symex" xmlns:wpg="http://schemas.microsoft.com/office/word/2010/wordprocessingGroup" xmlns:wpi="http://schemas.microsoft.com/office/word/2010/wordprocessingInk" xmlns:wne="http://schemas.microsoft.com/office/word/2006/wordml" xmlns:wps="http://schemas.microsoft.com/office/word/2010/wordprocessingShape" mc:Ignorable="w14 w15 w16se w16cid wp14">
+<w:endnotes xmlns:wpc="http://schemas.microsoft.com/office/word/2010/wordprocessingCanvas" xmlns:cx="http://schemas.microsoft.com/office/drawing/2014/chartex" xmlns:cx1="http://schemas.microsoft.com/office/drawing/2015/9/8/chartex" xmlns:cx2="http://schemas.microsoft.com/office/drawing/2015/10/21/chartex" xmlns:cx3="http://schemas.microsoft.com/office/drawing/2016/5/9/chartex" xmlns:cx4="http://schemas.microsoft.com/office/drawing/2016/5/10/chartex" xmlns:cx5="http://schemas.microsoft.com/office/drawing/2016/5/11/chartex" xmlns:cx6="http://schemas.microsoft.com/office/drawing/2016/5/12/chartex" xmlns:cx7="http://schemas.microsoft.com/office/drawing/2016/5/13/chartex" xmlns:cx8="http://schemas.microsoft.com/office/drawing/2016/5/14/chartex" xmlns:mc="http://schemas.openxmlformats.org/markup-compatibility/2006" xmlns:aink="http://schemas.microsoft.com/office/drawing/2016/ink" xmlns:am3d="http://schemas.microsoft.com/office/drawing/2017/model3d" xmlns:o="urn:schemas-microsoft-com:office:office" xmlns:r="http://schemas.openxmlformats.org/officeDocument/2006/relationships" xmlns:m="http://schemas.openxmlformats.org/officeDocument/2006/math" xmlns:v="urn:schemas-microsoft-com:vml" xmlns:wp14="http://schemas.microsoft.com/office/word/2010/wordprocessingDrawing" xmlns:wp="http://schemas.openxmlformats.org/drawingml/2006/wordprocessingDrawing" xmlns:w10="urn:schemas-microsoft-com:office:word" xmlns:w="http://schemas.openxmlformats.org/wordprocessingml/2006/main" xmlns:w14="http://schemas.microsoft.com/office/word/2010/wordml" xmlns:w15="http://schemas.microsoft.com/office/word/2012/wordml" xmlns:w16cex="http://schemas.microsoft.com/office/word/2018/wordml/cex" xmlns:w16cid="http://schemas.microsoft.com/office/word/2016/wordml/cid" xmlns:w16="http://schemas.microsoft.com/office/word/2018/wordml" xmlns:w16se="http://schemas.microsoft.com/office/word/2015/wordml/symex" xmlns:wpg="http://schemas.microsoft.com/office/word/2010/wordprocessingGroup" xmlns:wpi="http://schemas.microsoft.com/office/word/2010/wordprocessingInk" xmlns:wne="http://schemas.microsoft.com/office/word/2006/wordml" xmlns:wps="http://schemas.microsoft.com/office/word/2010/wordprocessingShape" mc:Ignorable="w14 w15 w16se w16cid w16 w16cex wp14">
   <w:endnote w:type="separator" w:id="-1">
     <w:p>
       <w:pPr>
@@ -2824,7 +2822,7 @@
 </file>
 
 <file path=word/footnotes.xml><?xml version="1.0" encoding="utf-8"?>
-<w:footnotes xmlns:wpc="http://schemas.microsoft.com/office/word/2010/wordprocessingCanvas" xmlns:cx="http://schemas.microsoft.com/office/drawing/2014/chartex" xmlns:cx1="http://schemas.microsoft.com/office/drawing/2015/9/8/chartex" xmlns:cx2="http://schemas.microsoft.com/office/drawing/2015/10/21/chartex" xmlns:cx3="http://schemas.microsoft.com/office/drawing/2016/5/9/chartex" xmlns:cx4="http://schemas.microsoft.com/office/drawing/2016/5/10/chartex" xmlns:cx5="http://schemas.microsoft.com/office/drawing/2016/5/11/chartex" xmlns:cx6="http://schemas.microsoft.com/office/drawing/2016/5/12/chartex" xmlns:cx7="http://schemas.microsoft.com/office/drawing/2016/5/13/chartex" xmlns:cx8="http://schemas.microsoft.com/office/drawing/2016/5/14/chartex" xmlns:mc="http://schemas.openxmlformats.org/markup-compatibility/2006" xmlns:aink="http://schemas.microsoft.com/office/drawing/2016/ink" xmlns:am3d="http://schemas.microsoft.com/office/drawing/2017/model3d" xmlns:o="urn:schemas-microsoft-com:office:office" xmlns:r="http://schemas.openxmlformats.org/officeDocument/2006/relationships" xmlns:m="http://schemas.openxmlformats.org/officeDocument/2006/math" xmlns:v="urn:schemas-microsoft-com:vml" xmlns:wp14="http://schemas.microsoft.com/office/word/2010/wordprocessingDrawing" xmlns:wp="http://schemas.openxmlformats.org/drawingml/2006/wordprocessingDrawing" xmlns:w10="urn:schemas-microsoft-com:office:word" xmlns:w="http://schemas.openxmlformats.org/wordprocessingml/2006/main" xmlns:w14="http://schemas.microsoft.com/office/word/2010/wordml" xmlns:w15="http://schemas.microsoft.com/office/word/2012/wordml" xmlns:w16cid="http://schemas.microsoft.com/office/word/2016/wordml/cid" xmlns:w16se="http://schemas.microsoft.com/office/word/2015/wordml/symex" xmlns:wpg="http://schemas.microsoft.com/office/word/2010/wordprocessingGroup" xmlns:wpi="http://schemas.microsoft.com/office/word/2010/wordprocessingInk" xmlns:wne="http://schemas.microsoft.com/office/word/2006/wordml" xmlns:wps="http://schemas.microsoft.com/office/word/2010/wordprocessingShape" mc:Ignorable="w14 w15 w16se w16cid wp14">
+<w:footnotes xmlns:wpc="http://schemas.microsoft.com/office/word/2010/wordprocessingCanvas" xmlns:cx="http://schemas.microsoft.com/office/drawing/2014/chartex" xmlns:cx1="http://schemas.microsoft.com/office/drawing/2015/9/8/chartex" xmlns:cx2="http://schemas.microsoft.com/office/drawing/2015/10/21/chartex" xmlns:cx3="http://schemas.microsoft.com/office/drawing/2016/5/9/chartex" xmlns:cx4="http://schemas.microsoft.com/office/drawing/2016/5/10/chartex" xmlns:cx5="http://schemas.microsoft.com/office/drawing/2016/5/11/chartex" xmlns:cx6="http://schemas.microsoft.com/office/drawing/2016/5/12/chartex" xmlns:cx7="http://schemas.microsoft.com/office/drawing/2016/5/13/chartex" xmlns:cx8="http://schemas.microsoft.com/office/drawing/2016/5/14/chartex" xmlns:mc="http://schemas.openxmlformats.org/markup-compatibility/2006" xmlns:aink="http://schemas.microsoft.com/office/drawing/2016/ink" xmlns:am3d="http://schemas.microsoft.com/office/drawing/2017/model3d" xmlns:o="urn:schemas-microsoft-com:office:office" xmlns:r="http://schemas.openxmlformats.org/officeDocument/2006/relationships" xmlns:m="http://schemas.openxmlformats.org/officeDocument/2006/math" xmlns:v="urn:schemas-microsoft-com:vml" xmlns:wp14="http://schemas.microsoft.com/office/word/2010/wordprocessingDrawing" xmlns:wp="http://schemas.openxmlformats.org/drawingml/2006/wordprocessingDrawing" xmlns:w10="urn:schemas-microsoft-com:office:word" xmlns:w="http://schemas.openxmlformats.org/wordprocessingml/2006/main" xmlns:w14="http://schemas.microsoft.com/office/word/2010/wordml" xmlns:w15="http://schemas.microsoft.com/office/word/2012/wordml" xmlns:w16cex="http://schemas.microsoft.com/office/word/2018/wordml/cex" xmlns:w16cid="http://schemas.microsoft.com/office/word/2016/wordml/cid" xmlns:w16="http://schemas.microsoft.com/office/word/2018/wordml" xmlns:w16se="http://schemas.microsoft.com/office/word/2015/wordml/symex" xmlns:wpg="http://schemas.microsoft.com/office/word/2010/wordprocessingGroup" xmlns:wpi="http://schemas.microsoft.com/office/word/2010/wordprocessingInk" xmlns:wne="http://schemas.microsoft.com/office/word/2006/wordml" xmlns:wps="http://schemas.microsoft.com/office/word/2010/wordprocessingShape" mc:Ignorable="w14 w15 w16se w16cid w16 w16cex wp14">
   <w:footnote w:type="separator" w:id="-1">
     <w:p>
       <w:pPr>
@@ -2849,7 +2847,7 @@
 </file>
 
 <file path=word/numbering.xml><?xml version="1.0" encoding="utf-8"?>
-<w:numbering xmlns:wpc="http://schemas.microsoft.com/office/word/2010/wordprocessingCanvas" xmlns:cx="http://schemas.microsoft.com/office/drawing/2014/chartex" xmlns:cx1="http://schemas.microsoft.com/office/drawing/2015/9/8/chartex" xmlns:cx2="http://schemas.microsoft.com/office/drawing/2015/10/21/chartex" xmlns:cx3="http://schemas.microsoft.com/office/drawing/2016/5/9/chartex" xmlns:cx4="http://schemas.microsoft.com/office/drawing/2016/5/10/chartex" xmlns:cx5="http://schemas.microsoft.com/office/drawing/2016/5/11/chartex" xmlns:cx6="http://schemas.microsoft.com/office/drawing/2016/5/12/chartex" xmlns:cx7="http://schemas.microsoft.com/office/drawing/2016/5/13/chartex" xmlns:cx8="http://schemas.microsoft.com/office/drawing/2016/5/14/chartex" xmlns:mc="http://schemas.openxmlformats.org/markup-compatibility/2006" xmlns:aink="http://schemas.microsoft.com/office/drawing/2016/ink" xmlns:am3d="http://schemas.microsoft.com/office/drawing/2017/model3d" xmlns:o="urn:schemas-microsoft-com:office:office" xmlns:r="http://schemas.openxmlformats.org/officeDocument/2006/relationships" xmlns:m="http://schemas.openxmlformats.org/officeDocument/2006/math" xmlns:v="urn:schemas-microsoft-com:vml" xmlns:wp14="http://schemas.microsoft.com/office/word/2010/wordprocessingDrawing" xmlns:wp="http://schemas.openxmlformats.org/drawingml/2006/wordprocessingDrawing" xmlns:w10="urn:schemas-microsoft-com:office:word" xmlns:w="http://schemas.openxmlformats.org/wordprocessingml/2006/main" xmlns:w14="http://schemas.microsoft.com/office/word/2010/wordml" xmlns:w15="http://schemas.microsoft.com/office/word/2012/wordml" xmlns:w16cid="http://schemas.microsoft.com/office/word/2016/wordml/cid" xmlns:w16se="http://schemas.microsoft.com/office/word/2015/wordml/symex" xmlns:wpg="http://schemas.microsoft.com/office/word/2010/wordprocessingGroup" xmlns:wpi="http://schemas.microsoft.com/office/word/2010/wordprocessingInk" xmlns:wne="http://schemas.microsoft.com/office/word/2006/wordml" xmlns:wps="http://schemas.microsoft.com/office/word/2010/wordprocessingShape" mc:Ignorable="w14 w15 w16se w16cid wp14">
+<w:numbering xmlns:wpc="http://schemas.microsoft.com/office/word/2010/wordprocessingCanvas" xmlns:cx="http://schemas.microsoft.com/office/drawing/2014/chartex" xmlns:cx1="http://schemas.microsoft.com/office/drawing/2015/9/8/chartex" xmlns:cx2="http://schemas.microsoft.com/office/drawing/2015/10/21/chartex" xmlns:cx3="http://schemas.microsoft.com/office/drawing/2016/5/9/chartex" xmlns:cx4="http://schemas.microsoft.com/office/drawing/2016/5/10/chartex" xmlns:cx5="http://schemas.microsoft.com/office/drawing/2016/5/11/chartex" xmlns:cx6="http://schemas.microsoft.com/office/drawing/2016/5/12/chartex" xmlns:cx7="http://schemas.microsoft.com/office/drawing/2016/5/13/chartex" xmlns:cx8="http://schemas.microsoft.com/office/drawing/2016/5/14/chartex" xmlns:mc="http://schemas.openxmlformats.org/markup-compatibility/2006" xmlns:aink="http://schemas.microsoft.com/office/drawing/2016/ink" xmlns:am3d="http://schemas.microsoft.com/office/drawing/2017/model3d" xmlns:o="urn:schemas-microsoft-com:office:office" xmlns:r="http://schemas.openxmlformats.org/officeDocument/2006/relationships" xmlns:m="http://schemas.openxmlformats.org/officeDocument/2006/math" xmlns:v="urn:schemas-microsoft-com:vml" xmlns:wp14="http://schemas.microsoft.com/office/word/2010/wordprocessingDrawing" xmlns:wp="http://schemas.openxmlformats.org/drawingml/2006/wordprocessingDrawing" xmlns:w10="urn:schemas-microsoft-com:office:word" xmlns:w="http://schemas.openxmlformats.org/wordprocessingml/2006/main" xmlns:w14="http://schemas.microsoft.com/office/word/2010/wordml" xmlns:w15="http://schemas.microsoft.com/office/word/2012/wordml" xmlns:w16cex="http://schemas.microsoft.com/office/word/2018/wordml/cex" xmlns:w16cid="http://schemas.microsoft.com/office/word/2016/wordml/cid" xmlns:w16="http://schemas.microsoft.com/office/word/2018/wordml" xmlns:w16se="http://schemas.microsoft.com/office/word/2015/wordml/symex" xmlns:wpg="http://schemas.microsoft.com/office/word/2010/wordprocessingGroup" xmlns:wpi="http://schemas.microsoft.com/office/word/2010/wordprocessingInk" xmlns:wne="http://schemas.microsoft.com/office/word/2006/wordml" xmlns:wps="http://schemas.microsoft.com/office/word/2010/wordprocessingShape" mc:Ignorable="w14 w15 w16se w16cid w16 w16cex wp14">
   <w:abstractNum w:abstractNumId="0" w15:restartNumberingAfterBreak="0">
     <w:nsid w:val="0D261099"/>
     <w:multiLevelType w:val="hybridMultilevel"/>
@@ -4320,7 +4318,7 @@
 </file>
 
 <file path=word/styles.xml><?xml version="1.0" encoding="utf-8"?>
-<w:styles xmlns:mc="http://schemas.openxmlformats.org/markup-compatibility/2006" xmlns:r="http://schemas.openxmlformats.org/officeDocument/2006/relationships" xmlns:w="http://schemas.openxmlformats.org/wordprocessingml/2006/main" xmlns:w14="http://schemas.microsoft.com/office/word/2010/wordml" xmlns:w15="http://schemas.microsoft.com/office/word/2012/wordml" xmlns:w16cid="http://schemas.microsoft.com/office/word/2016/wordml/cid" xmlns:w16se="http://schemas.microsoft.com/office/word/2015/wordml/symex" mc:Ignorable="w14 w15 w16se w16cid">
+<w:styles xmlns:mc="http://schemas.openxmlformats.org/markup-compatibility/2006" xmlns:r="http://schemas.openxmlformats.org/officeDocument/2006/relationships" xmlns:w="http://schemas.openxmlformats.org/wordprocessingml/2006/main" xmlns:w14="http://schemas.microsoft.com/office/word/2010/wordml" xmlns:w15="http://schemas.microsoft.com/office/word/2012/wordml" xmlns:w16cex="http://schemas.microsoft.com/office/word/2018/wordml/cex" xmlns:w16cid="http://schemas.microsoft.com/office/word/2016/wordml/cid" xmlns:w16="http://schemas.microsoft.com/office/word/2018/wordml" xmlns:w16se="http://schemas.microsoft.com/office/word/2015/wordml/symex" mc:Ignorable="w14 w15 w16se w16cid w16 w16cex">
   <w:docDefaults>
     <w:rPrDefault>
       <w:rPr>
@@ -4336,7 +4334,7 @@
       </w:pPr>
     </w:pPrDefault>
   </w:docDefaults>
-  <w:latentStyles w:defLockedState="0" w:defUIPriority="99" w:defSemiHidden="0" w:defUnhideWhenUsed="0" w:defQFormat="0" w:count="377">
+  <w:latentStyles w:defLockedState="0" w:defUIPriority="99" w:defSemiHidden="0" w:defUnhideWhenUsed="0" w:defQFormat="0" w:count="376">
     <w:lsdException w:name="Normal" w:uiPriority="0" w:qFormat="1"/>
     <w:lsdException w:name="heading 1" w:uiPriority="9" w:qFormat="1"/>
     <w:lsdException w:name="heading 2" w:semiHidden="1" w:uiPriority="9" w:unhideWhenUsed="1" w:qFormat="1"/>
@@ -4713,7 +4711,6 @@
     <w:lsdException w:name="Hashtag" w:semiHidden="1" w:unhideWhenUsed="1"/>
     <w:lsdException w:name="Unresolved Mention" w:semiHidden="1" w:unhideWhenUsed="1"/>
     <w:lsdException w:name="Smart Link" w:semiHidden="1" w:unhideWhenUsed="1"/>
-    <w:lsdException w:name="Smart Link Error" w:semiHidden="1" w:unhideWhenUsed="1"/>
   </w:latentStyles>
   <w:style w:type="paragraph" w:default="1" w:styleId="Normal">
     <w:name w:val="Normal"/>

</xml_diff>